<commit_message>
Final version of Module 1 Assignment
</commit_message>
<xml_diff>
--- a/module-1/pochet-assignment-1.docx
+++ b/module-1/pochet-assignment-1.docx
@@ -122,6 +122,8 @@
       <w:pPr>
         <w:rPr>
           <w:rFonts w:ascii="Times New Roman" w:hAnsi="Times New Roman" w:cs="Times New Roman"/>
+          <w:b/>
+          <w:bCs/>
         </w:rPr>
       </w:pPr>
       <w:hyperlink r:id="rId4" w:history="1">
@@ -129,8 +131,10 @@
           <w:rPr>
             <w:rStyle w:val="Hyperlink"/>
             <w:rFonts w:ascii="Times New Roman" w:hAnsi="Times New Roman" w:cs="Times New Roman"/>
+            <w:b/>
+            <w:bCs/>
           </w:rPr>
-          <w:t>https://github.com/jpochetedmead/csd-340</w:t>
+          <w:t>https://github.com/jpochetedmead/csd-402</w:t>
         </w:r>
       </w:hyperlink>
     </w:p>
@@ -159,15 +163,6 @@
         </w:rPr>
         <w:t>Screenshot 1: Local Directory Structure</w:t>
       </w:r>
-    </w:p>
-    <w:p>
-      <w:pPr>
-        <w:rPr>
-          <w:rFonts w:ascii="Times New Roman" w:hAnsi="Times New Roman" w:cs="Times New Roman"/>
-          <w:b/>
-          <w:bCs/>
-        </w:rPr>
-      </w:pPr>
     </w:p>
     <w:p>
       <w:pPr>
@@ -270,15 +265,6 @@
           <w:bCs/>
         </w:rPr>
       </w:pPr>
-    </w:p>
-    <w:p>
-      <w:pPr>
-        <w:rPr>
-          <w:rFonts w:ascii="Times New Roman" w:hAnsi="Times New Roman" w:cs="Times New Roman"/>
-          <w:b/>
-          <w:bCs/>
-        </w:rPr>
-      </w:pPr>
       <w:r>
         <w:rPr>
           <w:rFonts w:ascii="Times New Roman" w:hAnsi="Times New Roman" w:cs="Times New Roman"/>
@@ -286,12 +272,11 @@
           <w:bCs/>
           <w:noProof/>
         </w:rPr>
-        <w:lastRenderedPageBreak/>
         <w:drawing>
-          <wp:inline distT="0" distB="0" distL="0" distR="0" wp14:anchorId="27AC43F0" wp14:editId="16B71260">
-            <wp:extent cx="5486400" cy="2837815"/>
-            <wp:effectExtent l="0" t="0" r="0" b="0"/>
-            <wp:docPr id="1699103457" name="Picture 2" descr="A screenshot of a computer&#10;&#10;AI-generated content may be incorrect."/>
+          <wp:inline distT="0" distB="0" distL="0" distR="0" wp14:anchorId="63EE2F5B" wp14:editId="59B94739">
+            <wp:extent cx="5486400" cy="2622550"/>
+            <wp:effectExtent l="0" t="0" r="0" b="6350"/>
+            <wp:docPr id="1037719270" name="Picture 2" descr="A screenshot of a computer&#10;&#10;AI-generated content may be incorrect."/>
             <wp:cNvGraphicFramePr>
               <a:graphicFrameLocks xmlns:a="http://schemas.openxmlformats.org/drawingml/2006/main" noChangeAspect="1"/>
             </wp:cNvGraphicFramePr>
@@ -299,7 +284,7 @@
               <a:graphicData uri="http://schemas.openxmlformats.org/drawingml/2006/picture">
                 <pic:pic xmlns:pic="http://schemas.openxmlformats.org/drawingml/2006/picture">
                   <pic:nvPicPr>
-                    <pic:cNvPr id="1699103457" name="Picture 2" descr="A screenshot of a computer&#10;&#10;AI-generated content may be incorrect."/>
+                    <pic:cNvPr id="1037719270" name="Picture 2" descr="A screenshot of a computer&#10;&#10;AI-generated content may be incorrect."/>
                     <pic:cNvPicPr/>
                   </pic:nvPicPr>
                   <pic:blipFill>
@@ -317,7 +302,7 @@
                   <pic:spPr>
                     <a:xfrm>
                       <a:off x="0" y="0"/>
-                      <a:ext cx="5486400" cy="2837815"/>
+                      <a:ext cx="5486400" cy="2622550"/>
                     </a:xfrm>
                     <a:prstGeom prst="rect">
                       <a:avLst/>
@@ -338,30 +323,13 @@
           <w:bCs/>
         </w:rPr>
       </w:pPr>
-    </w:p>
-    <w:p>
-      <w:pPr>
-        <w:rPr>
-          <w:rFonts w:ascii="Times New Roman" w:hAnsi="Times New Roman" w:cs="Times New Roman"/>
-          <w:b/>
-          <w:bCs/>
-        </w:rPr>
-      </w:pPr>
-    </w:p>
-    <w:p>
-      <w:pPr>
-        <w:rPr>
-          <w:rFonts w:ascii="Times New Roman" w:hAnsi="Times New Roman" w:cs="Times New Roman"/>
-          <w:b/>
-          <w:bCs/>
-        </w:rPr>
-      </w:pPr>
       <w:r>
         <w:rPr>
           <w:rFonts w:ascii="Times New Roman" w:hAnsi="Times New Roman" w:cs="Times New Roman"/>
           <w:b/>
           <w:bCs/>
         </w:rPr>
+        <w:lastRenderedPageBreak/>
         <w:t>Screenshot 3: Terminal Output of Local Directory</w:t>
       </w:r>
     </w:p>
@@ -386,10 +354,10 @@
           <w:noProof/>
         </w:rPr>
         <w:drawing>
-          <wp:inline distT="0" distB="0" distL="0" distR="0" wp14:anchorId="0848AB98" wp14:editId="66EB9AF7">
-            <wp:extent cx="5486400" cy="2666365"/>
-            <wp:effectExtent l="0" t="0" r="0" b="635"/>
-            <wp:docPr id="519414924" name="Picture 3" descr="A screenshot of a computer program&#10;&#10;AI-generated content may be incorrect."/>
+          <wp:inline distT="0" distB="0" distL="0" distR="0" wp14:anchorId="155B1A2A" wp14:editId="74991EC8">
+            <wp:extent cx="5486400" cy="3915410"/>
+            <wp:effectExtent l="0" t="0" r="0" b="0"/>
+            <wp:docPr id="1782280612" name="Picture 3"/>
             <wp:cNvGraphicFramePr>
               <a:graphicFrameLocks xmlns:a="http://schemas.openxmlformats.org/drawingml/2006/main" noChangeAspect="1"/>
             </wp:cNvGraphicFramePr>
@@ -397,7 +365,7 @@
               <a:graphicData uri="http://schemas.openxmlformats.org/drawingml/2006/picture">
                 <pic:pic xmlns:pic="http://schemas.openxmlformats.org/drawingml/2006/picture">
                   <pic:nvPicPr>
-                    <pic:cNvPr id="519414924" name="Picture 3" descr="A screenshot of a computer program&#10;&#10;AI-generated content may be incorrect."/>
+                    <pic:cNvPr id="1782280612" name="Picture 1782280612"/>
                     <pic:cNvPicPr/>
                   </pic:nvPicPr>
                   <pic:blipFill>
@@ -415,7 +383,7 @@
                   <pic:spPr>
                     <a:xfrm>
                       <a:off x="0" y="0"/>
-                      <a:ext cx="5486400" cy="2666365"/>
+                      <a:ext cx="5486400" cy="3915410"/>
                     </a:xfrm>
                     <a:prstGeom prst="rect">
                       <a:avLst/>
@@ -428,7 +396,13 @@
         </w:drawing>
       </w:r>
     </w:p>
-    <w:p/>
+    <w:p>
+      <w:pPr>
+        <w:rPr>
+          <w:rFonts w:ascii="Times New Roman" w:hAnsi="Times New Roman" w:cs="Times New Roman"/>
+        </w:rPr>
+      </w:pPr>
+    </w:p>
     <w:sectPr>
       <w:pgSz w:w="12240" w:h="15840"/>
       <w:pgMar w:top="1440" w:right="1800" w:bottom="1440" w:left="1800" w:header="720" w:footer="720" w:gutter="0"/>
@@ -1377,6 +1351,18 @@
       <w:shd w:val="clear" w:color="auto" w:fill="E1DFDD"/>
     </w:rPr>
   </w:style>
+  <w:style w:type="character" w:styleId="FollowedHyperlink">
+    <w:name w:val="FollowedHyperlink"/>
+    <w:basedOn w:val="DefaultParagraphFont"/>
+    <w:uiPriority w:val="99"/>
+    <w:semiHidden/>
+    <w:unhideWhenUsed/>
+    <w:rsid w:val="00582CA6"/>
+    <w:rPr>
+      <w:color w:val="96607D" w:themeColor="followedHyperlink"/>
+      <w:u w:val="single"/>
+    </w:rPr>
+  </w:style>
 </w:styles>
 </file>
 

</xml_diff>